<commit_message>
se modificaron los requerimientos
</commit_message>
<xml_diff>
--- a/Documentación/Requerimientos/Formato Requerimiento(Aplicacion-ControlEscolar) .docx
+++ b/Documentación/Requerimientos/Formato Requerimiento(Aplicacion-ControlEscolar) .docx
@@ -1,6 +1,6 @@
 
 <file path=word/document.xml><?xml version="1.0" encoding="utf-8"?>
-<w:document xmlns:wpc="http://schemas.microsoft.com/office/word/2010/wordprocessingCanvas" xmlns:mc="http://schemas.openxmlformats.org/markup-compatibility/2006" xmlns:o="urn:schemas-microsoft-com:office:office" xmlns:r="http://schemas.openxmlformats.org/officeDocument/2006/relationships" xmlns:m="http://schemas.openxmlformats.org/officeDocument/2006/math" xmlns:v="urn:schemas-microsoft-com:vml" xmlns:wp14="http://schemas.microsoft.com/office/word/2010/wordprocessingDrawing" xmlns:wp="http://schemas.openxmlformats.org/drawingml/2006/wordprocessingDrawing" xmlns:w10="urn:schemas-microsoft-com:office:word" xmlns:w="http://schemas.openxmlformats.org/wordprocessingml/2006/main" xmlns:w14="http://schemas.microsoft.com/office/word/2010/wordml" xmlns:w15="http://schemas.microsoft.com/office/word/2012/wordml" xmlns:wpg="http://schemas.microsoft.com/office/word/2010/wordprocessingGroup" xmlns:wpi="http://schemas.microsoft.com/office/word/2010/wordprocessingInk" xmlns:wne="http://schemas.microsoft.com/office/word/2006/wordml" xmlns:wps="http://schemas.microsoft.com/office/word/2010/wordprocessingShape" mc:Ignorable="w14 w15 wp14">
+<w:document xmlns:wpc="http://schemas.microsoft.com/office/word/2010/wordprocessingCanvas" xmlns:cx="http://schemas.microsoft.com/office/drawing/2014/chartex" xmlns:cx1="http://schemas.microsoft.com/office/drawing/2015/9/8/chartex" xmlns:mc="http://schemas.openxmlformats.org/markup-compatibility/2006" xmlns:o="urn:schemas-microsoft-com:office:office" xmlns:r="http://schemas.openxmlformats.org/officeDocument/2006/relationships" xmlns:m="http://schemas.openxmlformats.org/officeDocument/2006/math" xmlns:v="urn:schemas-microsoft-com:vml" xmlns:wp14="http://schemas.microsoft.com/office/word/2010/wordprocessingDrawing" xmlns:wp="http://schemas.openxmlformats.org/drawingml/2006/wordprocessingDrawing" xmlns:w10="urn:schemas-microsoft-com:office:word" xmlns:w="http://schemas.openxmlformats.org/wordprocessingml/2006/main" xmlns:w14="http://schemas.microsoft.com/office/word/2010/wordml" xmlns:w15="http://schemas.microsoft.com/office/word/2012/wordml" xmlns:w16se="http://schemas.microsoft.com/office/word/2015/wordml/symex" xmlns:wpg="http://schemas.microsoft.com/office/word/2010/wordprocessingGroup" xmlns:wpi="http://schemas.microsoft.com/office/word/2010/wordprocessingInk" xmlns:wne="http://schemas.microsoft.com/office/word/2006/wordml" xmlns:wps="http://schemas.microsoft.com/office/word/2010/wordprocessingShape" mc:Ignorable="w14 w15 w16se wp14">
   <w:body>
     <w:p>
       <w:pPr>
@@ -1800,8 +1800,6 @@
                     </w:rPr>
                     <w:t>La aplicación permitirá eliminar los usuarios que están registrados en la base de datos que hacen uso de la aplicación secundaria.</w:t>
                   </w:r>
-                  <w:bookmarkStart w:id="0" w:name="_GoBack"/>
-                  <w:bookmarkEnd w:id="0"/>
                 </w:p>
                 <w:p>
                   <w:pPr>
@@ -1862,12 +1860,35 @@
                     <w:jc w:val="both"/>
                     <w:rPr>
                       <w:rFonts w:ascii="Arial" w:eastAsia="Arial" w:hAnsi="Arial" w:cs="Arial"/>
+                      <w:b w:val="0"/>
                       <w:color w:val="000000"/>
                       <w:sz w:val="24"/>
                       <w:szCs w:val="24"/>
                     </w:rPr>
                   </w:pPr>
-                  <w:bookmarkStart w:id="1" w:name="_gjdgxs" w:colFirst="0" w:colLast="0"/>
+                  <w:bookmarkStart w:id="0" w:name="_gjdgxs" w:colFirst="0" w:colLast="0"/>
+                  <w:bookmarkEnd w:id="0"/>
+                  <w:r>
+                    <w:rPr>
+                      <w:rFonts w:ascii="Arial" w:eastAsia="Arial" w:hAnsi="Arial" w:cs="Arial"/>
+                      <w:b w:val="0"/>
+                      <w:color w:val="000000"/>
+                      <w:sz w:val="24"/>
+                      <w:szCs w:val="24"/>
+                    </w:rPr>
+                    <w:t>Para almacenar dichos datos y poder hacer la manipulación de ellos, será que los datos sean almacenados en el gestor de base de datos MySQL, ya que es una aplicación gratuita y que permite hacer la modificación de los datos con total libertad. Además que MySQL puede ser ejecutada en cualquier sistema operativo, ya que es multiplataforma, esta aplicación es multiusuario y multi hilo, ya que permite ser utilizado por varios usuarios al mismo tiempo y a su vez hacer varias consultas a la vez, lo que la hace ser una aplicación más v</w:t>
+                  </w:r>
+                  <w:r>
+                    <w:rPr>
+                      <w:rFonts w:ascii="Arial" w:eastAsia="Arial" w:hAnsi="Arial" w:cs="Arial"/>
+                      <w:b w:val="0"/>
+                      <w:color w:val="000000"/>
+                      <w:sz w:val="24"/>
+                      <w:szCs w:val="24"/>
+                    </w:rPr>
+                    <w:t>ersátil</w:t>
+                  </w:r>
+                  <w:bookmarkStart w:id="1" w:name="_GoBack"/>
                   <w:bookmarkEnd w:id="1"/>
                   <w:r>
                     <w:rPr>
@@ -1877,7 +1898,7 @@
                       <w:sz w:val="24"/>
                       <w:szCs w:val="24"/>
                     </w:rPr>
-                    <w:t>Para almacenar dichos datos y poder hacer la manipulación de ellos, será que los datos sean almacenados en el gestor de base de datos MySQL, ya que es una aplicación gratuita y que permite hacer la modificación de los datos con total libertad. Además que MySQL puede ser ejecutada en cualquier sistema operativo, ya que es multiplataforma, esta aplicación es multiusuario y multi hilo, ya que permite ser utilizado por varios usuarios al mismo tiempo y a su vez hacer varias consultas a la vez, lo que la hace ser una aplicación más versátil .</w:t>
+                    <w:t>.</w:t>
                   </w:r>
                 </w:p>
                 <w:p>
@@ -1885,6 +1906,90 @@
                     <w:jc w:val="both"/>
                     <w:rPr>
                       <w:rFonts w:ascii="Arial" w:eastAsia="Arial" w:hAnsi="Arial" w:cs="Arial"/>
+                      <w:b w:val="0"/>
+                      <w:color w:val="000000"/>
+                      <w:sz w:val="24"/>
+                      <w:szCs w:val="24"/>
+                    </w:rPr>
+                  </w:pPr>
+                </w:p>
+                <w:p>
+                  <w:pPr>
+                    <w:pBdr>
+                      <w:top w:val="nil"/>
+                      <w:left w:val="nil"/>
+                      <w:bottom w:val="nil"/>
+                      <w:right w:val="nil"/>
+                      <w:between w:val="nil"/>
+                    </w:pBdr>
+                    <w:spacing w:line="259" w:lineRule="auto"/>
+                    <w:contextualSpacing/>
+                    <w:jc w:val="both"/>
+                    <w:rPr>
+                      <w:rFonts w:ascii="Arial" w:hAnsi="Arial" w:cs="Arial"/>
+                      <w:color w:val="000000"/>
+                      <w:sz w:val="24"/>
+                    </w:rPr>
+                  </w:pPr>
+                  <w:r>
+                    <w:rPr>
+                      <w:rFonts w:ascii="Arial" w:eastAsia="Arial" w:hAnsi="Arial" w:cs="Arial"/>
+                      <w:b w:val="0"/>
+                      <w:color w:val="000000"/>
+                      <w:sz w:val="24"/>
+                    </w:rPr>
+                    <w:t xml:space="preserve">Para el registro y eliminación de un usuario se usará </w:t>
+                  </w:r>
+                  <w:r>
+                    <w:rPr>
+                      <w:rFonts w:ascii="Arial" w:eastAsia="Arial" w:hAnsi="Arial" w:cs="Arial"/>
+                      <w:b w:val="0"/>
+                      <w:color w:val="000000"/>
+                      <w:sz w:val="24"/>
+                    </w:rPr>
+                    <w:t>Dbd4free</w:t>
+                  </w:r>
+                  <w:r>
+                    <w:rPr>
+                      <w:rFonts w:ascii="Arial" w:hAnsi="Arial" w:cs="Arial"/>
+                      <w:color w:val="000000"/>
+                      <w:sz w:val="24"/>
+                    </w:rPr>
+                    <w:t xml:space="preserve"> </w:t>
+                  </w:r>
+                  <w:r>
+                    <w:rPr>
+                      <w:rFonts w:ascii="Arial" w:hAnsi="Arial" w:cs="Arial"/>
+                      <w:b w:val="0"/>
+                      <w:color w:val="000000"/>
+                      <w:sz w:val="24"/>
+                    </w:rPr>
+                    <w:t xml:space="preserve">el cual </w:t>
+                  </w:r>
+                  <w:r>
+                    <w:rPr>
+                      <w:rFonts w:ascii="Arial" w:eastAsia="Arial" w:hAnsi="Arial" w:cs="Arial"/>
+                      <w:b w:val="0"/>
+                      <w:color w:val="000000"/>
+                      <w:sz w:val="24"/>
+                    </w:rPr>
+                    <w:t>o</w:t>
+                  </w:r>
+                  <w:r>
+                    <w:rPr>
+                      <w:rFonts w:ascii="Arial" w:eastAsia="Arial" w:hAnsi="Arial" w:cs="Arial"/>
+                      <w:b w:val="0"/>
+                      <w:color w:val="000000"/>
+                      <w:sz w:val="24"/>
+                    </w:rPr>
+                    <w:t>frece un servicio de alojamiento de base de datos gratuito, el cual permite crear, modificar y eliminar una base de datos. Permite también la conexión a la base de datos de manera remota permitiendo administrar las bases de datos desde aplicaciones secundarias, desarrolladas en entorno de java, php, .net entre otras.</w:t>
+                  </w:r>
+                </w:p>
+                <w:p>
+                  <w:pPr>
+                    <w:jc w:val="both"/>
+                    <w:rPr>
+                      <w:rFonts w:ascii="Arial" w:eastAsia="Arial" w:hAnsi="Arial" w:cs="Arial"/>
                       <w:color w:val="000000"/>
                       <w:sz w:val="24"/>
                       <w:szCs w:val="24"/>
@@ -1892,6 +1997,28 @@
                   </w:pPr>
                   <w:bookmarkStart w:id="2" w:name="_rq40sqnxotoe" w:colFirst="0" w:colLast="0"/>
                   <w:bookmarkEnd w:id="2"/>
+                </w:p>
+                <w:p>
+                  <w:pPr>
+                    <w:jc w:val="both"/>
+                    <w:rPr>
+                      <w:rFonts w:ascii="Arial" w:eastAsia="Arial" w:hAnsi="Arial" w:cs="Arial"/>
+                      <w:color w:val="000000"/>
+                      <w:sz w:val="24"/>
+                      <w:szCs w:val="24"/>
+                    </w:rPr>
+                  </w:pPr>
+                </w:p>
+                <w:p>
+                  <w:pPr>
+                    <w:jc w:val="both"/>
+                    <w:rPr>
+                      <w:rFonts w:ascii="Arial" w:eastAsia="Arial" w:hAnsi="Arial" w:cs="Arial"/>
+                      <w:color w:val="000000"/>
+                      <w:sz w:val="24"/>
+                      <w:szCs w:val="24"/>
+                    </w:rPr>
+                  </w:pPr>
                 </w:p>
                 <w:p>
                   <w:pPr>
@@ -1938,7 +2065,7 @@
 </file>
 
 <file path=word/endnotes.xml><?xml version="1.0" encoding="utf-8"?>
-<w:endnotes xmlns:wpc="http://schemas.microsoft.com/office/word/2010/wordprocessingCanvas" xmlns:mc="http://schemas.openxmlformats.org/markup-compatibility/2006" xmlns:o="urn:schemas-microsoft-com:office:office" xmlns:r="http://schemas.openxmlformats.org/officeDocument/2006/relationships" xmlns:m="http://schemas.openxmlformats.org/officeDocument/2006/math" xmlns:v="urn:schemas-microsoft-com:vml" xmlns:wp14="http://schemas.microsoft.com/office/word/2010/wordprocessingDrawing" xmlns:wp="http://schemas.openxmlformats.org/drawingml/2006/wordprocessingDrawing" xmlns:w10="urn:schemas-microsoft-com:office:word" xmlns:w="http://schemas.openxmlformats.org/wordprocessingml/2006/main" xmlns:w14="http://schemas.microsoft.com/office/word/2010/wordml" xmlns:w15="http://schemas.microsoft.com/office/word/2012/wordml" xmlns:wpg="http://schemas.microsoft.com/office/word/2010/wordprocessingGroup" xmlns:wpi="http://schemas.microsoft.com/office/word/2010/wordprocessingInk" xmlns:wne="http://schemas.microsoft.com/office/word/2006/wordml" xmlns:wps="http://schemas.microsoft.com/office/word/2010/wordprocessingShape" mc:Ignorable="w14 w15 wp14">
+<w:endnotes xmlns:wpc="http://schemas.microsoft.com/office/word/2010/wordprocessingCanvas" xmlns:cx="http://schemas.microsoft.com/office/drawing/2014/chartex" xmlns:cx1="http://schemas.microsoft.com/office/drawing/2015/9/8/chartex" xmlns:mc="http://schemas.openxmlformats.org/markup-compatibility/2006" xmlns:o="urn:schemas-microsoft-com:office:office" xmlns:r="http://schemas.openxmlformats.org/officeDocument/2006/relationships" xmlns:m="http://schemas.openxmlformats.org/officeDocument/2006/math" xmlns:v="urn:schemas-microsoft-com:vml" xmlns:wp14="http://schemas.microsoft.com/office/word/2010/wordprocessingDrawing" xmlns:wp="http://schemas.openxmlformats.org/drawingml/2006/wordprocessingDrawing" xmlns:w10="urn:schemas-microsoft-com:office:word" xmlns:w="http://schemas.openxmlformats.org/wordprocessingml/2006/main" xmlns:w14="http://schemas.microsoft.com/office/word/2010/wordml" xmlns:w15="http://schemas.microsoft.com/office/word/2012/wordml" xmlns:w16se="http://schemas.microsoft.com/office/word/2015/wordml/symex" xmlns:wpg="http://schemas.microsoft.com/office/word/2010/wordprocessingGroup" xmlns:wpi="http://schemas.microsoft.com/office/word/2010/wordprocessingInk" xmlns:wne="http://schemas.microsoft.com/office/word/2006/wordml" xmlns:wps="http://schemas.microsoft.com/office/word/2010/wordprocessingShape" mc:Ignorable="w14 w15 w16se wp14">
   <w:endnote w:type="separator" w:id="-1">
     <w:p>
       <w:pPr>
@@ -1963,7 +2090,7 @@
 </file>
 
 <file path=word/footer1.xml><?xml version="1.0" encoding="utf-8"?>
-<w:ftr xmlns:wpc="http://schemas.microsoft.com/office/word/2010/wordprocessingCanvas" xmlns:mc="http://schemas.openxmlformats.org/markup-compatibility/2006" xmlns:o="urn:schemas-microsoft-com:office:office" xmlns:r="http://schemas.openxmlformats.org/officeDocument/2006/relationships" xmlns:m="http://schemas.openxmlformats.org/officeDocument/2006/math" xmlns:v="urn:schemas-microsoft-com:vml" xmlns:wp14="http://schemas.microsoft.com/office/word/2010/wordprocessingDrawing" xmlns:wp="http://schemas.openxmlformats.org/drawingml/2006/wordprocessingDrawing" xmlns:w10="urn:schemas-microsoft-com:office:word" xmlns:w="http://schemas.openxmlformats.org/wordprocessingml/2006/main" xmlns:w14="http://schemas.microsoft.com/office/word/2010/wordml" xmlns:w15="http://schemas.microsoft.com/office/word/2012/wordml" xmlns:wpg="http://schemas.microsoft.com/office/word/2010/wordprocessingGroup" xmlns:wpi="http://schemas.microsoft.com/office/word/2010/wordprocessingInk" xmlns:wne="http://schemas.microsoft.com/office/word/2006/wordml" xmlns:wps="http://schemas.microsoft.com/office/word/2010/wordprocessingShape" mc:Ignorable="w14 w15 wp14">
+<w:ftr xmlns:wpc="http://schemas.microsoft.com/office/word/2010/wordprocessingCanvas" xmlns:cx="http://schemas.microsoft.com/office/drawing/2014/chartex" xmlns:cx1="http://schemas.microsoft.com/office/drawing/2015/9/8/chartex" xmlns:mc="http://schemas.openxmlformats.org/markup-compatibility/2006" xmlns:o="urn:schemas-microsoft-com:office:office" xmlns:r="http://schemas.openxmlformats.org/officeDocument/2006/relationships" xmlns:m="http://schemas.openxmlformats.org/officeDocument/2006/math" xmlns:v="urn:schemas-microsoft-com:vml" xmlns:wp14="http://schemas.microsoft.com/office/word/2010/wordprocessingDrawing" xmlns:wp="http://schemas.openxmlformats.org/drawingml/2006/wordprocessingDrawing" xmlns:w10="urn:schemas-microsoft-com:office:word" xmlns:w="http://schemas.openxmlformats.org/wordprocessingml/2006/main" xmlns:w14="http://schemas.microsoft.com/office/word/2010/wordml" xmlns:w15="http://schemas.microsoft.com/office/word/2012/wordml" xmlns:w16se="http://schemas.microsoft.com/office/word/2015/wordml/symex" xmlns:wpg="http://schemas.microsoft.com/office/word/2010/wordprocessingGroup" xmlns:wpi="http://schemas.microsoft.com/office/word/2010/wordprocessingInk" xmlns:wne="http://schemas.microsoft.com/office/word/2006/wordml" xmlns:wps="http://schemas.microsoft.com/office/word/2010/wordprocessingShape" mc:Ignorable="w14 w15 w16se wp14">
   <w:p>
     <w:pPr>
       <w:pStyle w:val="Piedepgina"/>
@@ -2003,7 +2130,7 @@
         <w:color w:val="4F81BD" w:themeColor="accent1"/>
         <w:lang w:val="es-ES"/>
       </w:rPr>
-      <w:t>2</w:t>
+      <w:t>3</w:t>
     </w:r>
     <w:r>
       <w:rPr>
@@ -2060,7 +2187,7 @@
 </file>
 
 <file path=word/footnotes.xml><?xml version="1.0" encoding="utf-8"?>
-<w:footnotes xmlns:wpc="http://schemas.microsoft.com/office/word/2010/wordprocessingCanvas" xmlns:mc="http://schemas.openxmlformats.org/markup-compatibility/2006" xmlns:o="urn:schemas-microsoft-com:office:office" xmlns:r="http://schemas.openxmlformats.org/officeDocument/2006/relationships" xmlns:m="http://schemas.openxmlformats.org/officeDocument/2006/math" xmlns:v="urn:schemas-microsoft-com:vml" xmlns:wp14="http://schemas.microsoft.com/office/word/2010/wordprocessingDrawing" xmlns:wp="http://schemas.openxmlformats.org/drawingml/2006/wordprocessingDrawing" xmlns:w10="urn:schemas-microsoft-com:office:word" xmlns:w="http://schemas.openxmlformats.org/wordprocessingml/2006/main" xmlns:w14="http://schemas.microsoft.com/office/word/2010/wordml" xmlns:w15="http://schemas.microsoft.com/office/word/2012/wordml" xmlns:wpg="http://schemas.microsoft.com/office/word/2010/wordprocessingGroup" xmlns:wpi="http://schemas.microsoft.com/office/word/2010/wordprocessingInk" xmlns:wne="http://schemas.microsoft.com/office/word/2006/wordml" xmlns:wps="http://schemas.microsoft.com/office/word/2010/wordprocessingShape" mc:Ignorable="w14 w15 wp14">
+<w:footnotes xmlns:wpc="http://schemas.microsoft.com/office/word/2010/wordprocessingCanvas" xmlns:cx="http://schemas.microsoft.com/office/drawing/2014/chartex" xmlns:cx1="http://schemas.microsoft.com/office/drawing/2015/9/8/chartex" xmlns:mc="http://schemas.openxmlformats.org/markup-compatibility/2006" xmlns:o="urn:schemas-microsoft-com:office:office" xmlns:r="http://schemas.openxmlformats.org/officeDocument/2006/relationships" xmlns:m="http://schemas.openxmlformats.org/officeDocument/2006/math" xmlns:v="urn:schemas-microsoft-com:vml" xmlns:wp14="http://schemas.microsoft.com/office/word/2010/wordprocessingDrawing" xmlns:wp="http://schemas.openxmlformats.org/drawingml/2006/wordprocessingDrawing" xmlns:w10="urn:schemas-microsoft-com:office:word" xmlns:w="http://schemas.openxmlformats.org/wordprocessingml/2006/main" xmlns:w14="http://schemas.microsoft.com/office/word/2010/wordml" xmlns:w15="http://schemas.microsoft.com/office/word/2012/wordml" xmlns:w16se="http://schemas.microsoft.com/office/word/2015/wordml/symex" xmlns:wpg="http://schemas.microsoft.com/office/word/2010/wordprocessingGroup" xmlns:wpi="http://schemas.microsoft.com/office/word/2010/wordprocessingInk" xmlns:wne="http://schemas.microsoft.com/office/word/2006/wordml" xmlns:wps="http://schemas.microsoft.com/office/word/2010/wordprocessingShape" mc:Ignorable="w14 w15 w16se wp14">
   <w:footnote w:type="separator" w:id="-1">
     <w:p>
       <w:pPr>
@@ -2085,7 +2212,7 @@
 </file>
 
 <file path=word/header1.xml><?xml version="1.0" encoding="utf-8"?>
-<w:hdr xmlns:wpc="http://schemas.microsoft.com/office/word/2010/wordprocessingCanvas" xmlns:mc="http://schemas.openxmlformats.org/markup-compatibility/2006" xmlns:o="urn:schemas-microsoft-com:office:office" xmlns:r="http://schemas.openxmlformats.org/officeDocument/2006/relationships" xmlns:m="http://schemas.openxmlformats.org/officeDocument/2006/math" xmlns:v="urn:schemas-microsoft-com:vml" xmlns:wp14="http://schemas.microsoft.com/office/word/2010/wordprocessingDrawing" xmlns:wp="http://schemas.openxmlformats.org/drawingml/2006/wordprocessingDrawing" xmlns:w10="urn:schemas-microsoft-com:office:word" xmlns:w="http://schemas.openxmlformats.org/wordprocessingml/2006/main" xmlns:w14="http://schemas.microsoft.com/office/word/2010/wordml" xmlns:w15="http://schemas.microsoft.com/office/word/2012/wordml" xmlns:wpg="http://schemas.microsoft.com/office/word/2010/wordprocessingGroup" xmlns:wpi="http://schemas.microsoft.com/office/word/2010/wordprocessingInk" xmlns:wne="http://schemas.microsoft.com/office/word/2006/wordml" xmlns:wps="http://schemas.microsoft.com/office/word/2010/wordprocessingShape" mc:Ignorable="w14 w15 wp14">
+<w:hdr xmlns:wpc="http://schemas.microsoft.com/office/word/2010/wordprocessingCanvas" xmlns:cx="http://schemas.microsoft.com/office/drawing/2014/chartex" xmlns:cx1="http://schemas.microsoft.com/office/drawing/2015/9/8/chartex" xmlns:mc="http://schemas.openxmlformats.org/markup-compatibility/2006" xmlns:o="urn:schemas-microsoft-com:office:office" xmlns:r="http://schemas.openxmlformats.org/officeDocument/2006/relationships" xmlns:m="http://schemas.openxmlformats.org/officeDocument/2006/math" xmlns:v="urn:schemas-microsoft-com:vml" xmlns:wp14="http://schemas.microsoft.com/office/word/2010/wordprocessingDrawing" xmlns:wp="http://schemas.openxmlformats.org/drawingml/2006/wordprocessingDrawing" xmlns:w10="urn:schemas-microsoft-com:office:word" xmlns:w="http://schemas.openxmlformats.org/wordprocessingml/2006/main" xmlns:w14="http://schemas.microsoft.com/office/word/2010/wordml" xmlns:w15="http://schemas.microsoft.com/office/word/2012/wordml" xmlns:w16se="http://schemas.microsoft.com/office/word/2015/wordml/symex" xmlns:wpg="http://schemas.microsoft.com/office/word/2010/wordprocessingGroup" xmlns:wpi="http://schemas.microsoft.com/office/word/2010/wordprocessingInk" xmlns:wne="http://schemas.microsoft.com/office/word/2006/wordml" xmlns:wps="http://schemas.microsoft.com/office/word/2010/wordprocessingShape" mc:Ignorable="w14 w15 w16se wp14">
   <w:p>
     <w:pPr>
       <w:pBdr>
@@ -2140,7 +2267,7 @@
 </file>
 
 <file path=word/header2.xml><?xml version="1.0" encoding="utf-8"?>
-<w:hdr xmlns:wpc="http://schemas.microsoft.com/office/word/2010/wordprocessingCanvas" xmlns:mc="http://schemas.openxmlformats.org/markup-compatibility/2006" xmlns:o="urn:schemas-microsoft-com:office:office" xmlns:r="http://schemas.openxmlformats.org/officeDocument/2006/relationships" xmlns:m="http://schemas.openxmlformats.org/officeDocument/2006/math" xmlns:v="urn:schemas-microsoft-com:vml" xmlns:wp14="http://schemas.microsoft.com/office/word/2010/wordprocessingDrawing" xmlns:wp="http://schemas.openxmlformats.org/drawingml/2006/wordprocessingDrawing" xmlns:w10="urn:schemas-microsoft-com:office:word" xmlns:w="http://schemas.openxmlformats.org/wordprocessingml/2006/main" xmlns:w14="http://schemas.microsoft.com/office/word/2010/wordml" xmlns:w15="http://schemas.microsoft.com/office/word/2012/wordml" xmlns:wpg="http://schemas.microsoft.com/office/word/2010/wordprocessingGroup" xmlns:wpi="http://schemas.microsoft.com/office/word/2010/wordprocessingInk" xmlns:wne="http://schemas.microsoft.com/office/word/2006/wordml" xmlns:wps="http://schemas.microsoft.com/office/word/2010/wordprocessingShape" mc:Ignorable="w14 w15 wp14">
+<w:hdr xmlns:wpc="http://schemas.microsoft.com/office/word/2010/wordprocessingCanvas" xmlns:cx="http://schemas.microsoft.com/office/drawing/2014/chartex" xmlns:cx1="http://schemas.microsoft.com/office/drawing/2015/9/8/chartex" xmlns:mc="http://schemas.openxmlformats.org/markup-compatibility/2006" xmlns:o="urn:schemas-microsoft-com:office:office" xmlns:r="http://schemas.openxmlformats.org/officeDocument/2006/relationships" xmlns:m="http://schemas.openxmlformats.org/officeDocument/2006/math" xmlns:v="urn:schemas-microsoft-com:vml" xmlns:wp14="http://schemas.microsoft.com/office/word/2010/wordprocessingDrawing" xmlns:wp="http://schemas.openxmlformats.org/drawingml/2006/wordprocessingDrawing" xmlns:w10="urn:schemas-microsoft-com:office:word" xmlns:w="http://schemas.openxmlformats.org/wordprocessingml/2006/main" xmlns:w14="http://schemas.microsoft.com/office/word/2010/wordml" xmlns:w15="http://schemas.microsoft.com/office/word/2012/wordml" xmlns:w16se="http://schemas.microsoft.com/office/word/2015/wordml/symex" xmlns:wpg="http://schemas.microsoft.com/office/word/2010/wordprocessingGroup" xmlns:wpi="http://schemas.microsoft.com/office/word/2010/wordprocessingInk" xmlns:wne="http://schemas.microsoft.com/office/word/2006/wordml" xmlns:wps="http://schemas.microsoft.com/office/word/2010/wordprocessingShape" mc:Ignorable="w14 w15 w16se wp14">
   <w:p>
     <w:pPr>
       <w:pBdr>
@@ -2205,7 +2332,7 @@
     <w:r>
       <w:rPr>
         <w:noProof/>
-        <w:lang w:val="en-US"/>
+        <w:lang w:eastAsia="es-MX"/>
       </w:rPr>
       <w:drawing>
         <wp:anchor distT="0" distB="0" distL="114300" distR="114300" simplePos="0" relativeHeight="251658752" behindDoc="0" locked="0" layoutInCell="1" hidden="0" allowOverlap="1">
@@ -2256,7 +2383,7 @@
 </file>
 
 <file path=word/header3.xml><?xml version="1.0" encoding="utf-8"?>
-<w:hdr xmlns:wpc="http://schemas.microsoft.com/office/word/2010/wordprocessingCanvas" xmlns:mc="http://schemas.openxmlformats.org/markup-compatibility/2006" xmlns:o="urn:schemas-microsoft-com:office:office" xmlns:r="http://schemas.openxmlformats.org/officeDocument/2006/relationships" xmlns:m="http://schemas.openxmlformats.org/officeDocument/2006/math" xmlns:v="urn:schemas-microsoft-com:vml" xmlns:wp14="http://schemas.microsoft.com/office/word/2010/wordprocessingDrawing" xmlns:wp="http://schemas.openxmlformats.org/drawingml/2006/wordprocessingDrawing" xmlns:w10="urn:schemas-microsoft-com:office:word" xmlns:w="http://schemas.openxmlformats.org/wordprocessingml/2006/main" xmlns:w14="http://schemas.microsoft.com/office/word/2010/wordml" xmlns:w15="http://schemas.microsoft.com/office/word/2012/wordml" xmlns:wpg="http://schemas.microsoft.com/office/word/2010/wordprocessingGroup" xmlns:wpi="http://schemas.microsoft.com/office/word/2010/wordprocessingInk" xmlns:wne="http://schemas.microsoft.com/office/word/2006/wordml" xmlns:wps="http://schemas.microsoft.com/office/word/2010/wordprocessingShape" mc:Ignorable="w14 w15 wp14">
+<w:hdr xmlns:wpc="http://schemas.microsoft.com/office/word/2010/wordprocessingCanvas" xmlns:cx="http://schemas.microsoft.com/office/drawing/2014/chartex" xmlns:cx1="http://schemas.microsoft.com/office/drawing/2015/9/8/chartex" xmlns:mc="http://schemas.openxmlformats.org/markup-compatibility/2006" xmlns:o="urn:schemas-microsoft-com:office:office" xmlns:r="http://schemas.openxmlformats.org/officeDocument/2006/relationships" xmlns:m="http://schemas.openxmlformats.org/officeDocument/2006/math" xmlns:v="urn:schemas-microsoft-com:vml" xmlns:wp14="http://schemas.microsoft.com/office/word/2010/wordprocessingDrawing" xmlns:wp="http://schemas.openxmlformats.org/drawingml/2006/wordprocessingDrawing" xmlns:w10="urn:schemas-microsoft-com:office:word" xmlns:w="http://schemas.openxmlformats.org/wordprocessingml/2006/main" xmlns:w14="http://schemas.microsoft.com/office/word/2010/wordml" xmlns:w15="http://schemas.microsoft.com/office/word/2012/wordml" xmlns:w16se="http://schemas.microsoft.com/office/word/2015/wordml/symex" xmlns:wpg="http://schemas.microsoft.com/office/word/2010/wordprocessingGroup" xmlns:wpi="http://schemas.microsoft.com/office/word/2010/wordprocessingInk" xmlns:wne="http://schemas.microsoft.com/office/word/2006/wordml" xmlns:wps="http://schemas.microsoft.com/office/word/2010/wordprocessingShape" mc:Ignorable="w14 w15 w16se wp14">
   <w:p>
     <w:pPr>
       <w:pBdr>
@@ -2311,7 +2438,7 @@
 </file>
 
 <file path=word/numbering.xml><?xml version="1.0" encoding="utf-8"?>
-<w:numbering xmlns:wpc="http://schemas.microsoft.com/office/word/2010/wordprocessingCanvas" xmlns:mc="http://schemas.openxmlformats.org/markup-compatibility/2006" xmlns:o="urn:schemas-microsoft-com:office:office" xmlns:r="http://schemas.openxmlformats.org/officeDocument/2006/relationships" xmlns:m="http://schemas.openxmlformats.org/officeDocument/2006/math" xmlns:v="urn:schemas-microsoft-com:vml" xmlns:wp14="http://schemas.microsoft.com/office/word/2010/wordprocessingDrawing" xmlns:wp="http://schemas.openxmlformats.org/drawingml/2006/wordprocessingDrawing" xmlns:w10="urn:schemas-microsoft-com:office:word" xmlns:w="http://schemas.openxmlformats.org/wordprocessingml/2006/main" xmlns:w14="http://schemas.microsoft.com/office/word/2010/wordml" xmlns:w15="http://schemas.microsoft.com/office/word/2012/wordml" xmlns:wpg="http://schemas.microsoft.com/office/word/2010/wordprocessingGroup" xmlns:wpi="http://schemas.microsoft.com/office/word/2010/wordprocessingInk" xmlns:wne="http://schemas.microsoft.com/office/word/2006/wordml" xmlns:wps="http://schemas.microsoft.com/office/word/2010/wordprocessingShape" mc:Ignorable="w14 w15 wp14">
+<w:numbering xmlns:wpc="http://schemas.microsoft.com/office/word/2010/wordprocessingCanvas" xmlns:cx="http://schemas.microsoft.com/office/drawing/2014/chartex" xmlns:cx1="http://schemas.microsoft.com/office/drawing/2015/9/8/chartex" xmlns:mc="http://schemas.openxmlformats.org/markup-compatibility/2006" xmlns:o="urn:schemas-microsoft-com:office:office" xmlns:r="http://schemas.openxmlformats.org/officeDocument/2006/relationships" xmlns:m="http://schemas.openxmlformats.org/officeDocument/2006/math" xmlns:v="urn:schemas-microsoft-com:vml" xmlns:wp14="http://schemas.microsoft.com/office/word/2010/wordprocessingDrawing" xmlns:wp="http://schemas.openxmlformats.org/drawingml/2006/wordprocessingDrawing" xmlns:w10="urn:schemas-microsoft-com:office:word" xmlns:w="http://schemas.openxmlformats.org/wordprocessingml/2006/main" xmlns:w14="http://schemas.microsoft.com/office/word/2010/wordml" xmlns:w15="http://schemas.microsoft.com/office/word/2012/wordml" xmlns:w16se="http://schemas.microsoft.com/office/word/2015/wordml/symex" xmlns:wpg="http://schemas.microsoft.com/office/word/2010/wordprocessingGroup" xmlns:wpi="http://schemas.microsoft.com/office/word/2010/wordprocessingInk" xmlns:wne="http://schemas.microsoft.com/office/word/2006/wordml" xmlns:wps="http://schemas.microsoft.com/office/word/2010/wordprocessingShape" mc:Ignorable="w14 w15 w16se wp14">
   <w:abstractNum w:abstractNumId="0" w15:restartNumberingAfterBreak="0">
     <w:nsid w:val="064F3105"/>
     <w:multiLevelType w:val="hybridMultilevel"/>
@@ -2426,6 +2553,119 @@
     </w:lvl>
   </w:abstractNum>
   <w:abstractNum w:abstractNumId="1" w15:restartNumberingAfterBreak="0">
+    <w:nsid w:val="20341788"/>
+    <w:multiLevelType w:val="multilevel"/>
+    <w:tmpl w:val="008C607C"/>
+    <w:lvl w:ilvl="0">
+      <w:start w:val="1"/>
+      <w:numFmt w:val="bullet"/>
+      <w:lvlText w:val="●"/>
+      <w:lvlJc w:val="left"/>
+      <w:pPr>
+        <w:ind w:left="775" w:hanging="360"/>
+      </w:pPr>
+      <w:rPr>
+        <w:rFonts w:ascii="Noto Sans Symbols" w:eastAsia="Noto Sans Symbols" w:hAnsi="Noto Sans Symbols" w:cs="Noto Sans Symbols"/>
+      </w:rPr>
+    </w:lvl>
+    <w:lvl w:ilvl="1">
+      <w:start w:val="1"/>
+      <w:numFmt w:val="bullet"/>
+      <w:lvlText w:val="o"/>
+      <w:lvlJc w:val="left"/>
+      <w:pPr>
+        <w:ind w:left="1495" w:hanging="360"/>
+      </w:pPr>
+      <w:rPr>
+        <w:rFonts w:ascii="Courier New" w:eastAsia="Courier New" w:hAnsi="Courier New" w:cs="Courier New"/>
+      </w:rPr>
+    </w:lvl>
+    <w:lvl w:ilvl="2">
+      <w:start w:val="1"/>
+      <w:numFmt w:val="bullet"/>
+      <w:lvlText w:val="▪"/>
+      <w:lvlJc w:val="left"/>
+      <w:pPr>
+        <w:ind w:left="2215" w:hanging="360"/>
+      </w:pPr>
+      <w:rPr>
+        <w:rFonts w:ascii="Noto Sans Symbols" w:eastAsia="Noto Sans Symbols" w:hAnsi="Noto Sans Symbols" w:cs="Noto Sans Symbols"/>
+      </w:rPr>
+    </w:lvl>
+    <w:lvl w:ilvl="3">
+      <w:start w:val="1"/>
+      <w:numFmt w:val="bullet"/>
+      <w:lvlText w:val="●"/>
+      <w:lvlJc w:val="left"/>
+      <w:pPr>
+        <w:ind w:left="2935" w:hanging="360"/>
+      </w:pPr>
+      <w:rPr>
+        <w:rFonts w:ascii="Noto Sans Symbols" w:eastAsia="Noto Sans Symbols" w:hAnsi="Noto Sans Symbols" w:cs="Noto Sans Symbols"/>
+      </w:rPr>
+    </w:lvl>
+    <w:lvl w:ilvl="4">
+      <w:start w:val="1"/>
+      <w:numFmt w:val="bullet"/>
+      <w:lvlText w:val="o"/>
+      <w:lvlJc w:val="left"/>
+      <w:pPr>
+        <w:ind w:left="3655" w:hanging="360"/>
+      </w:pPr>
+      <w:rPr>
+        <w:rFonts w:ascii="Courier New" w:eastAsia="Courier New" w:hAnsi="Courier New" w:cs="Courier New"/>
+      </w:rPr>
+    </w:lvl>
+    <w:lvl w:ilvl="5">
+      <w:start w:val="1"/>
+      <w:numFmt w:val="bullet"/>
+      <w:lvlText w:val="▪"/>
+      <w:lvlJc w:val="left"/>
+      <w:pPr>
+        <w:ind w:left="4375" w:hanging="360"/>
+      </w:pPr>
+      <w:rPr>
+        <w:rFonts w:ascii="Noto Sans Symbols" w:eastAsia="Noto Sans Symbols" w:hAnsi="Noto Sans Symbols" w:cs="Noto Sans Symbols"/>
+      </w:rPr>
+    </w:lvl>
+    <w:lvl w:ilvl="6">
+      <w:start w:val="1"/>
+      <w:numFmt w:val="bullet"/>
+      <w:lvlText w:val="●"/>
+      <w:lvlJc w:val="left"/>
+      <w:pPr>
+        <w:ind w:left="5095" w:hanging="360"/>
+      </w:pPr>
+      <w:rPr>
+        <w:rFonts w:ascii="Noto Sans Symbols" w:eastAsia="Noto Sans Symbols" w:hAnsi="Noto Sans Symbols" w:cs="Noto Sans Symbols"/>
+      </w:rPr>
+    </w:lvl>
+    <w:lvl w:ilvl="7">
+      <w:start w:val="1"/>
+      <w:numFmt w:val="bullet"/>
+      <w:lvlText w:val="o"/>
+      <w:lvlJc w:val="left"/>
+      <w:pPr>
+        <w:ind w:left="5815" w:hanging="360"/>
+      </w:pPr>
+      <w:rPr>
+        <w:rFonts w:ascii="Courier New" w:eastAsia="Courier New" w:hAnsi="Courier New" w:cs="Courier New"/>
+      </w:rPr>
+    </w:lvl>
+    <w:lvl w:ilvl="8">
+      <w:start w:val="1"/>
+      <w:numFmt w:val="bullet"/>
+      <w:lvlText w:val="▪"/>
+      <w:lvlJc w:val="left"/>
+      <w:pPr>
+        <w:ind w:left="6535" w:hanging="360"/>
+      </w:pPr>
+      <w:rPr>
+        <w:rFonts w:ascii="Noto Sans Symbols" w:eastAsia="Noto Sans Symbols" w:hAnsi="Noto Sans Symbols" w:cs="Noto Sans Symbols"/>
+      </w:rPr>
+    </w:lvl>
+  </w:abstractNum>
+  <w:abstractNum w:abstractNumId="2" w15:restartNumberingAfterBreak="0">
     <w:nsid w:val="241F6C58"/>
     <w:multiLevelType w:val="multilevel"/>
     <w:tmpl w:val="540A777A"/>
@@ -2538,7 +2778,7 @@
       </w:rPr>
     </w:lvl>
   </w:abstractNum>
-  <w:abstractNum w:abstractNumId="2" w15:restartNumberingAfterBreak="0">
+  <w:abstractNum w:abstractNumId="3" w15:restartNumberingAfterBreak="0">
     <w:nsid w:val="2491766B"/>
     <w:multiLevelType w:val="hybridMultilevel"/>
     <w:tmpl w:val="4CACB2B8"/>
@@ -2651,7 +2891,7 @@
       </w:rPr>
     </w:lvl>
   </w:abstractNum>
-  <w:abstractNum w:abstractNumId="3" w15:restartNumberingAfterBreak="0">
+  <w:abstractNum w:abstractNumId="4" w15:restartNumberingAfterBreak="0">
     <w:nsid w:val="30532CC3"/>
     <w:multiLevelType w:val="hybridMultilevel"/>
     <w:tmpl w:val="DF7C22B4"/>
@@ -2764,7 +3004,7 @@
       </w:rPr>
     </w:lvl>
   </w:abstractNum>
-  <w:abstractNum w:abstractNumId="4" w15:restartNumberingAfterBreak="0">
+  <w:abstractNum w:abstractNumId="5" w15:restartNumberingAfterBreak="0">
     <w:nsid w:val="695E0629"/>
     <w:multiLevelType w:val="multilevel"/>
     <w:tmpl w:val="23A60544"/>
@@ -2878,25 +3118,28 @@
     </w:lvl>
   </w:abstractNum>
   <w:num w:numId="1">
-    <w:abstractNumId w:val="4"/>
+    <w:abstractNumId w:val="5"/>
   </w:num>
   <w:num w:numId="2">
-    <w:abstractNumId w:val="1"/>
+    <w:abstractNumId w:val="2"/>
   </w:num>
   <w:num w:numId="3">
     <w:abstractNumId w:val="0"/>
   </w:num>
   <w:num w:numId="4">
+    <w:abstractNumId w:val="4"/>
+  </w:num>
+  <w:num w:numId="5">
     <w:abstractNumId w:val="3"/>
   </w:num>
-  <w:num w:numId="5">
-    <w:abstractNumId w:val="2"/>
+  <w:num w:numId="6">
+    <w:abstractNumId w:val="1"/>
   </w:num>
 </w:numbering>
 </file>
 
 <file path=word/styles.xml><?xml version="1.0" encoding="utf-8"?>
-<w:styles xmlns:mc="http://schemas.openxmlformats.org/markup-compatibility/2006" xmlns:r="http://schemas.openxmlformats.org/officeDocument/2006/relationships" xmlns:w="http://schemas.openxmlformats.org/wordprocessingml/2006/main" xmlns:w14="http://schemas.microsoft.com/office/word/2010/wordml" xmlns:w15="http://schemas.microsoft.com/office/word/2012/wordml" mc:Ignorable="w14 w15">
+<w:styles xmlns:mc="http://schemas.openxmlformats.org/markup-compatibility/2006" xmlns:r="http://schemas.openxmlformats.org/officeDocument/2006/relationships" xmlns:w="http://schemas.openxmlformats.org/wordprocessingml/2006/main" xmlns:w14="http://schemas.microsoft.com/office/word/2010/wordml" xmlns:w15="http://schemas.microsoft.com/office/word/2012/wordml" xmlns:w16se="http://schemas.microsoft.com/office/word/2015/wordml/symex" mc:Ignorable="w14 w15 w16se">
   <w:docDefaults>
     <w:rPrDefault>
       <w:rPr>
@@ -3420,7 +3663,7 @@
       </w:tblCellMar>
     </w:tblPr>
   </w:style>
-  <w:style w:type="paragraph" w:styleId="Puesto">
+  <w:style w:type="paragraph" w:styleId="Ttulo">
     <w:name w:val="Title"/>
     <w:basedOn w:val="Normal"/>
     <w:next w:val="Normal"/>

</xml_diff>